<commit_message>
some modifications in design and documentation
</commit_message>
<xml_diff>
--- a/licensing and media security related/design document.docx
+++ b/licensing and media security related/design document.docx
@@ -69,15 +69,7 @@
         <w:t xml:space="preserve"> (??)</w:t>
       </w:r>
       <w:r>
-        <w:t xml:space="preserve"> </w:t>
-      </w:r>
-      <w:proofErr w:type="gramStart"/>
-      <w:r>
-        <w:t>will</w:t>
-      </w:r>
-      <w:proofErr w:type="gramEnd"/>
-      <w:r>
-        <w:t xml:space="preserve"> it be a</w:t>
+        <w:t xml:space="preserve"> will it be a</w:t>
       </w:r>
       <w:r>
         <w:t xml:space="preserve"> symmetric key algorithm since </w:t>
@@ -101,25 +93,37 @@
         <w:t xml:space="preserve">stored in some location on the machine which is not uninstalled. So, if a user installs the same package with the same serial number, it will pick the older license and then run the product with that license. </w:t>
       </w:r>
     </w:p>
-    <w:p/>
-    <w:p>
-      <w:r>
-        <w:t xml:space="preserve">Send the public key along with the </w:t>
-      </w:r>
-      <w:r>
-        <w:t xml:space="preserve">media. It </w:t>
-      </w:r>
-      <w:r>
-        <w:t xml:space="preserve">may happen that in future, the private-public key pair may need to be changed and hence </w:t>
-      </w:r>
-      <w:r>
-        <w:t xml:space="preserve">it should be </w:t>
-      </w:r>
-      <w:r>
-        <w:t>self-upgradeable</w:t>
+    <w:p>
+      <w:pPr>
+        <w:pStyle w:val="ListParagraph"/>
+        <w:numPr>
+          <w:ilvl w:val="0"/>
+          <w:numId w:val="1"/>
+        </w:numPr>
+      </w:pPr>
+      <w:r>
+        <w:t>It will be a licensing and verification based on the input file in which the validation logic is written in an encrypted format.</w:t>
       </w:r>
       <w:bookmarkStart w:id="0" w:name="_GoBack"/>
       <w:bookmarkEnd w:id="0"/>
+    </w:p>
+    <w:p/>
+    <w:p>
+      <w:r>
+        <w:t xml:space="preserve">Send the public key along with the </w:t>
+      </w:r>
+      <w:r>
+        <w:t xml:space="preserve">media. It </w:t>
+      </w:r>
+      <w:r>
+        <w:t xml:space="preserve">may happen that in future, the private-public key pair may need to be changed and hence </w:t>
+      </w:r>
+      <w:r>
+        <w:t xml:space="preserve">it should be </w:t>
+      </w:r>
+      <w:r>
+        <w:t>self-upgradeable</w:t>
+      </w:r>
       <w:r>
         <w:t xml:space="preserve"> and manageable. </w:t>
       </w:r>
@@ -127,72 +131,19 @@
     <w:p/>
     <w:p/>
     <w:p>
-      <w:proofErr w:type="gramStart"/>
-      <w:r>
-        <w:t xml:space="preserve">Method to avoid the infringement by changing the executable and </w:t>
-      </w:r>
-      <w:proofErr w:type="spellStart"/>
-      <w:r>
-        <w:t>dll</w:t>
-      </w:r>
-      <w:proofErr w:type="spellEnd"/>
-      <w:r>
-        <w:t>.</w:t>
-      </w:r>
-      <w:proofErr w:type="gramEnd"/>
-      <w:r>
-        <w:t xml:space="preserve"> </w:t>
-      </w:r>
-    </w:p>
-    <w:p>
-      <w:r>
-        <w:t xml:space="preserve">The hacker can patch the exe and binary </w:t>
-      </w:r>
-      <w:proofErr w:type="spellStart"/>
-      <w:r>
-        <w:t>dlls</w:t>
-      </w:r>
-      <w:proofErr w:type="spellEnd"/>
-      <w:r>
-        <w:t xml:space="preserve">. </w:t>
-      </w:r>
-      <w:r>
-        <w:t xml:space="preserve">Either </w:t>
-      </w:r>
-      <w:proofErr w:type="gramStart"/>
-      <w:r>
-        <w:t>sign</w:t>
-      </w:r>
-      <w:proofErr w:type="gramEnd"/>
-      <w:r>
-        <w:t xml:space="preserve"> it and then check the signing before exe or </w:t>
-      </w:r>
-      <w:proofErr w:type="spellStart"/>
-      <w:r>
-        <w:t>dll</w:t>
-      </w:r>
-      <w:proofErr w:type="spellEnd"/>
-      <w:r>
-        <w:t xml:space="preserve">. </w:t>
-      </w:r>
-      <w:proofErr w:type="gramStart"/>
-      <w:r>
-        <w:t>use</w:t>
-      </w:r>
-      <w:proofErr w:type="gramEnd"/>
-      <w:r>
-        <w:t xml:space="preserve"> </w:t>
-      </w:r>
-      <w:r>
-        <w:t xml:space="preserve">handshaking in every </w:t>
-      </w:r>
-      <w:proofErr w:type="spellStart"/>
-      <w:r>
-        <w:t>api</w:t>
-      </w:r>
-      <w:proofErr w:type="spellEnd"/>
-      <w:r>
-        <w:t xml:space="preserve"> call. </w:t>
+      <w:r>
+        <w:t xml:space="preserve">Method to avoid the infringement by changing the executable and dll. </w:t>
+      </w:r>
+    </w:p>
+    <w:p>
+      <w:r>
+        <w:t xml:space="preserve">The hacker can patch the exe and binary dlls. </w:t>
+      </w:r>
+      <w:r>
+        <w:t xml:space="preserve">Either sign it and then check the signing before exe or dll. use </w:t>
+      </w:r>
+      <w:r>
+        <w:t xml:space="preserve">handshaking in every api call. </w:t>
       </w:r>
     </w:p>
     <w:p>
@@ -232,53 +183,19 @@
         </w:numPr>
       </w:pPr>
       <w:r>
-        <w:t xml:space="preserve">APL: a </w:t>
-      </w:r>
-      <w:proofErr w:type="spellStart"/>
-      <w:r>
-        <w:t>dll</w:t>
-      </w:r>
-      <w:proofErr w:type="spellEnd"/>
-      <w:r>
-        <w:t xml:space="preserve"> which will contain most of the </w:t>
-      </w:r>
-      <w:r>
-        <w:t xml:space="preserve">licensing and serial number related </w:t>
-      </w:r>
-      <w:proofErr w:type="spellStart"/>
-      <w:proofErr w:type="gramStart"/>
-      <w:r>
-        <w:t>apis</w:t>
-      </w:r>
-      <w:proofErr w:type="spellEnd"/>
-      <w:proofErr w:type="gramEnd"/>
-      <w:r>
-        <w:t xml:space="preserve">. </w:t>
-      </w:r>
-      <w:r>
-        <w:t xml:space="preserve">It is a signed </w:t>
-      </w:r>
-      <w:proofErr w:type="spellStart"/>
-      <w:r>
-        <w:t>dll</w:t>
-      </w:r>
-      <w:proofErr w:type="spellEnd"/>
-      <w:r>
-        <w:t xml:space="preserve"> and it will be checked against its hash for any </w:t>
+        <w:t xml:space="preserve">APL: a dll which will contain most of the </w:t>
+      </w:r>
+      <w:r>
+        <w:t xml:space="preserve">licensing and serial number related apis. </w:t>
+      </w:r>
+      <w:r>
+        <w:t xml:space="preserve">It is a signed dll and it will be checked against its hash for any </w:t>
       </w:r>
       <w:r>
         <w:t xml:space="preserve">patching done in it. </w:t>
       </w:r>
       <w:r>
-        <w:t xml:space="preserve">This </w:t>
-      </w:r>
-      <w:proofErr w:type="spellStart"/>
-      <w:r>
-        <w:t>dll</w:t>
-      </w:r>
-      <w:proofErr w:type="spellEnd"/>
-      <w:r>
-        <w:t xml:space="preserve"> will be used by installer at the time of installation. </w:t>
+        <w:t xml:space="preserve">This dll will be used by installer at the time of installation. </w:t>
       </w:r>
     </w:p>
     <w:p>
@@ -291,6 +208,7 @@
     <w:p/>
     <w:p>
       <w:r>
+        <w:lastRenderedPageBreak/>
         <w:t xml:space="preserve">Use cases where the hacker can misuse the application and the solution to it. </w:t>
       </w:r>
     </w:p>
@@ -303,7 +221,6 @@
         </w:numPr>
       </w:pPr>
       <w:r>
-        <w:lastRenderedPageBreak/>
         <w:t>User</w:t>
       </w:r>
       <w:r>
@@ -334,15 +251,7 @@
         <w:t xml:space="preserve">entry code which </w:t>
       </w:r>
       <w:r>
-        <w:t xml:space="preserve">was </w:t>
-      </w:r>
-      <w:proofErr w:type="gramStart"/>
-      <w:r>
-        <w:t>given</w:t>
-      </w:r>
-      <w:proofErr w:type="gramEnd"/>
-      <w:r>
-        <w:t xml:space="preserve"> to him earlier and he gets a grace period. </w:t>
+        <w:t xml:space="preserve">was given to him earlier and he gets a grace period. </w:t>
       </w:r>
     </w:p>
     <w:p>

</xml_diff>